<commit_message>
Incorporating edits into v4
</commit_message>
<xml_diff>
--- a/personal_statements/SoP_academic_v3.docx
+++ b/personal_statements/SoP_academic_v3.docx
@@ -239,39 +239,11 @@
           <w:rFonts w:ascii="Times New Roman" w:hAnsi="Times New Roman" w:cs="Times New Roman"/>
         </w:rPr>
       </w:pPr>
-      <w:commentRangeStart w:id="0"/>
-      <w:commentRangeStart w:id="1"/>
-      <w:r>
-        <w:rPr>
-          <w:rFonts w:ascii="Times New Roman" w:hAnsi="Times New Roman" w:cs="Times New Roman"/>
-        </w:rPr>
-        <w:t>During</w:t>
-      </w:r>
-      <w:commentRangeEnd w:id="0"/>
-      <w:r>
-        <w:rPr>
-          <w:rStyle w:val="CommentReference"/>
-          <w:rFonts w:ascii="Times New Roman" w:hAnsi="Times New Roman" w:cs="Times New Roman"/>
-          <w:sz w:val="24"/>
-          <w:szCs w:val="24"/>
-        </w:rPr>
-        <w:commentReference w:id="0"/>
-      </w:r>
-      <w:commentRangeEnd w:id="1"/>
-      <w:r>
-        <w:rPr>
-          <w:rStyle w:val="CommentReference"/>
-          <w:rFonts w:ascii="Times New Roman" w:hAnsi="Times New Roman" w:cs="Times New Roman"/>
-          <w:sz w:val="24"/>
-          <w:szCs w:val="24"/>
-        </w:rPr>
-        <w:commentReference w:id="1"/>
-      </w:r>
-      <w:r>
-        <w:rPr>
-          <w:rFonts w:ascii="Times New Roman" w:hAnsi="Times New Roman" w:cs="Times New Roman"/>
-        </w:rPr>
-        <w:t xml:space="preserve"> the summer after my sophomore year, I interned for Americans for Financial Reform (AFR), a policy think tank in Washington, D.C. I worked on campaigns for financial regulatory policy with an eye toward regulating private equity investment. As a child of the 2008 recession, I relished the opportunity to learn </w:t>
+      <w:r>
+        <w:rPr>
+          <w:rFonts w:ascii="Times New Roman" w:hAnsi="Times New Roman" w:cs="Times New Roman"/>
+        </w:rPr>
+        <w:t xml:space="preserve">During the summer after my sophomore year, I interned for Americans for Financial Reform (AFR), a policy think tank in Washington, D.C. I worked on campaigns for financial regulatory policy with an eye toward regulating private equity investment. As a child of the 2008 recession, I relished the opportunity to learn </w:t>
       </w:r>
       <w:r>
         <w:rPr>
@@ -1028,75 +1000,6 @@
     </w:sectPr>
   </w:body>
 </w:document>
-</file>
-
-<file path=word/comments.xml><?xml version="1.0" encoding="utf-8"?>
-<w:comments xmlns:wpc="http://schemas.microsoft.com/office/word/2010/wordprocessingCanvas" xmlns:cx="http://schemas.microsoft.com/office/drawing/2014/chartex" xmlns:cx1="http://schemas.microsoft.com/office/drawing/2015/9/8/chartex" xmlns:cx2="http://schemas.microsoft.com/office/drawing/2015/10/21/chartex" xmlns:cx3="http://schemas.microsoft.com/office/drawing/2016/5/9/chartex" xmlns:cx4="http://schemas.microsoft.com/office/drawing/2016/5/10/chartex" xmlns:cx5="http://schemas.microsoft.com/office/drawing/2016/5/11/chartex" xmlns:cx6="http://schemas.microsoft.com/office/drawing/2016/5/12/chartex" xmlns:cx7="http://schemas.microsoft.com/office/drawing/2016/5/13/chartex" xmlns:cx8="http://schemas.microsoft.com/office/drawing/2016/5/14/chartex" xmlns:mc="http://schemas.openxmlformats.org/markup-compatibility/2006" xmlns:aink="http://schemas.microsoft.com/office/drawing/2016/ink" xmlns:am3d="http://schemas.microsoft.com/office/drawing/2017/model3d" xmlns:o="urn:schemas-microsoft-com:office:office" xmlns:oel="http://schemas.microsoft.com/office/2019/extlst" xmlns:r="http://schemas.openxmlformats.org/officeDocument/2006/relationships" xmlns:m="http://schemas.openxmlformats.org/officeDocument/2006/math" xmlns:v="urn:schemas-microsoft-com:vml" xmlns:wp14="http://schemas.microsoft.com/office/word/2010/wordprocessingDrawing" xmlns:wp="http://schemas.openxmlformats.org/drawingml/2006/wordprocessingDrawing" xmlns:w10="urn:schemas-microsoft-com:office:word" xmlns:w="http://schemas.openxmlformats.org/wordprocessingml/2006/main" xmlns:w14="http://schemas.microsoft.com/office/word/2010/wordml" xmlns:w15="http://schemas.microsoft.com/office/word/2012/wordml" xmlns:w16cex="http://schemas.microsoft.com/office/word/2018/wordml/cex" xmlns:w16cid="http://schemas.microsoft.com/office/word/2016/wordml/cid" xmlns:w16="http://schemas.microsoft.com/office/word/2018/wordml" xmlns:w16sdtdh="http://schemas.microsoft.com/office/word/2020/wordml/sdtdatahash" xmlns:w16se="http://schemas.microsoft.com/office/word/2015/wordml/symex" xmlns:wpg="http://schemas.microsoft.com/office/word/2010/wordprocessingGroup" xmlns:wpi="http://schemas.microsoft.com/office/word/2010/wordprocessingInk" xmlns:wne="http://schemas.microsoft.com/office/word/2006/wordml" xmlns:wps="http://schemas.microsoft.com/office/word/2010/wordprocessingShape" mc:Ignorable="w14 w15 w16se w16cid w16 w16cex w16sdtdh wp14">
-  <w:comment w:id="0" w:author="Erica Ryan" w:date="2023-08-20T16:06:00Z" w:initials="ER">
-    <w:p>
-      <w:pPr>
-        <w:pStyle w:val="CommentText"/>
-      </w:pPr>
-      <w:r>
-        <w:rPr>
-          <w:rStyle w:val="CommentReference"/>
-        </w:rPr>
-        <w:annotationRef/>
-      </w:r>
-      <w:r>
-        <w:t xml:space="preserve">Transition phrase -- you're going from talking about your education to work experience and you need some way to shift between the two. Something like "I have also had substantial professional experiences that have prepared me for an economics PhD program. </w:t>
-      </w:r>
-    </w:p>
-  </w:comment>
-  <w:comment w:id="1" w:author="Kyra Sadovi" w:date="2023-08-21T12:19:00Z" w:initials="KS">
-    <w:p>
-      <w:pPr>
-        <w:pStyle w:val="CommentText"/>
-      </w:pPr>
-      <w:r>
-        <w:rPr>
-          <w:rStyle w:val="CommentReference"/>
-        </w:rPr>
-        <w:annotationRef/>
-      </w:r>
-      <w:r>
-        <w:t>Definitely need a transition here to signal what I’m trying to talk about – how I became interested in the topics I name</w:t>
-      </w:r>
-    </w:p>
-  </w:comment>
-</w:comments>
-</file>
-
-<file path=word/commentsExtended.xml><?xml version="1.0" encoding="utf-8"?>
-<w15:commentsEx xmlns:wpc="http://schemas.microsoft.com/office/word/2010/wordprocessingCanvas" xmlns:cx="http://schemas.microsoft.com/office/drawing/2014/chartex" xmlns:cx1="http://schemas.microsoft.com/office/drawing/2015/9/8/chartex" xmlns:cx2="http://schemas.microsoft.com/office/drawing/2015/10/21/chartex" xmlns:cx3="http://schemas.microsoft.com/office/drawing/2016/5/9/chartex" xmlns:cx4="http://schemas.microsoft.com/office/drawing/2016/5/10/chartex" xmlns:cx5="http://schemas.microsoft.com/office/drawing/2016/5/11/chartex" xmlns:cx6="http://schemas.microsoft.com/office/drawing/2016/5/12/chartex" xmlns:cx7="http://schemas.microsoft.com/office/drawing/2016/5/13/chartex" xmlns:cx8="http://schemas.microsoft.com/office/drawing/2016/5/14/chartex" xmlns:mc="http://schemas.openxmlformats.org/markup-compatibility/2006" xmlns:aink="http://schemas.microsoft.com/office/drawing/2016/ink" xmlns:am3d="http://schemas.microsoft.com/office/drawing/2017/model3d" xmlns:o="urn:schemas-microsoft-com:office:office" xmlns:oel="http://schemas.microsoft.com/office/2019/extlst" xmlns:r="http://schemas.openxmlformats.org/officeDocument/2006/relationships" xmlns:m="http://schemas.openxmlformats.org/officeDocument/2006/math" xmlns:v="urn:schemas-microsoft-com:vml" xmlns:wp14="http://schemas.microsoft.com/office/word/2010/wordprocessingDrawing" xmlns:wp="http://schemas.openxmlformats.org/drawingml/2006/wordprocessingDrawing" xmlns:w10="urn:schemas-microsoft-com:office:word" xmlns:w="http://schemas.openxmlformats.org/wordprocessingml/2006/main" xmlns:w14="http://schemas.microsoft.com/office/word/2010/wordml" xmlns:w15="http://schemas.microsoft.com/office/word/2012/wordml" xmlns:w16cex="http://schemas.microsoft.com/office/word/2018/wordml/cex" xmlns:w16cid="http://schemas.microsoft.com/office/word/2016/wordml/cid" xmlns:w16="http://schemas.microsoft.com/office/word/2018/wordml" xmlns:w16sdtdh="http://schemas.microsoft.com/office/word/2020/wordml/sdtdatahash" xmlns:w16se="http://schemas.microsoft.com/office/word/2015/wordml/symex" xmlns:wpg="http://schemas.microsoft.com/office/word/2010/wordprocessingGroup" xmlns:wpi="http://schemas.microsoft.com/office/word/2010/wordprocessingInk" xmlns:wne="http://schemas.microsoft.com/office/word/2006/wordml" xmlns:wps="http://schemas.microsoft.com/office/word/2010/wordprocessingShape" mc:Ignorable="w14 w15 w16se w16cid w16 w16cex w16sdtdh wp14">
-  <w15:commentEx w15:paraId="6EEB2F17" w15:done="1"/>
-  <w15:commentEx w15:paraId="4F7A742C" w15:paraIdParent="6EEB2F17" w15:done="1"/>
-</w15:commentsEx>
-</file>
-
-<file path=word/commentsExtensible.xml><?xml version="1.0" encoding="utf-8"?>
-<w16cex:commentsExtensible xmlns:wpc="http://schemas.microsoft.com/office/word/2010/wordprocessingCanvas" xmlns:cx="http://schemas.microsoft.com/office/drawing/2014/chartex" xmlns:cx1="http://schemas.microsoft.com/office/drawing/2015/9/8/chartex" xmlns:cx2="http://schemas.microsoft.com/office/drawing/2015/10/21/chartex" xmlns:cx3="http://schemas.microsoft.com/office/drawing/2016/5/9/chartex" xmlns:cx4="http://schemas.microsoft.com/office/drawing/2016/5/10/chartex" xmlns:cx5="http://schemas.microsoft.com/office/drawing/2016/5/11/chartex" xmlns:cx6="http://schemas.microsoft.com/office/drawing/2016/5/12/chartex" xmlns:cx7="http://schemas.microsoft.com/office/drawing/2016/5/13/chartex" xmlns:cx8="http://schemas.microsoft.com/office/drawing/2016/5/14/chartex" xmlns:mc="http://schemas.openxmlformats.org/markup-compatibility/2006" xmlns:aink="http://schemas.microsoft.com/office/drawing/2016/ink" xmlns:am3d="http://schemas.microsoft.com/office/drawing/2017/model3d" xmlns:o="urn:schemas-microsoft-com:office:office" xmlns:oel="http://schemas.microsoft.com/office/2019/extlst" xmlns:r="http://schemas.openxmlformats.org/officeDocument/2006/relationships" xmlns:m="http://schemas.openxmlformats.org/officeDocument/2006/math" xmlns:v="urn:schemas-microsoft-com:vml" xmlns:wp14="http://schemas.microsoft.com/office/word/2010/wordprocessingDrawing" xmlns:wp="http://schemas.openxmlformats.org/drawingml/2006/wordprocessingDrawing" xmlns:w10="urn:schemas-microsoft-com:office:word" xmlns:w="http://schemas.openxmlformats.org/wordprocessingml/2006/main" xmlns:w14="http://schemas.microsoft.com/office/word/2010/wordml" xmlns:w15="http://schemas.microsoft.com/office/word/2012/wordml" xmlns:w16cex="http://schemas.microsoft.com/office/word/2018/wordml/cex" xmlns:w16cid="http://schemas.microsoft.com/office/word/2016/wordml/cid" xmlns:w16="http://schemas.microsoft.com/office/word/2018/wordml" xmlns:w16sdtdh="http://schemas.microsoft.com/office/word/2020/wordml/sdtdatahash" xmlns:w16se="http://schemas.microsoft.com/office/word/2015/wordml/symex" xmlns:wpg="http://schemas.microsoft.com/office/word/2010/wordprocessingGroup" xmlns:wpi="http://schemas.microsoft.com/office/word/2010/wordprocessingInk" xmlns:wne="http://schemas.microsoft.com/office/word/2006/wordml" xmlns:wps="http://schemas.microsoft.com/office/word/2010/wordprocessingShape" mc:Ignorable="w14 w15 w16se w16cid w16 w16cex w16sdtdh wp14">
-  <w16cex:commentExtensible w16cex:durableId="52B7251F" w16cex:dateUtc="2023-08-20T20:06:00Z"/>
-  <w16cex:commentExtensible w16cex:durableId="288DD4CD" w16cex:dateUtc="2023-08-21T16:19:00Z"/>
-</w16cex:commentsExtensible>
-</file>
-
-<file path=word/commentsIds.xml><?xml version="1.0" encoding="utf-8"?>
-<w16cid:commentsIds xmlns:wpc="http://schemas.microsoft.com/office/word/2010/wordprocessingCanvas" xmlns:cx="http://schemas.microsoft.com/office/drawing/2014/chartex" xmlns:cx1="http://schemas.microsoft.com/office/drawing/2015/9/8/chartex" xmlns:cx2="http://schemas.microsoft.com/office/drawing/2015/10/21/chartex" xmlns:cx3="http://schemas.microsoft.com/office/drawing/2016/5/9/chartex" xmlns:cx4="http://schemas.microsoft.com/office/drawing/2016/5/10/chartex" xmlns:cx5="http://schemas.microsoft.com/office/drawing/2016/5/11/chartex" xmlns:cx6="http://schemas.microsoft.com/office/drawing/2016/5/12/chartex" xmlns:cx7="http://schemas.microsoft.com/office/drawing/2016/5/13/chartex" xmlns:cx8="http://schemas.microsoft.com/office/drawing/2016/5/14/chartex" xmlns:mc="http://schemas.openxmlformats.org/markup-compatibility/2006" xmlns:aink="http://schemas.microsoft.com/office/drawing/2016/ink" xmlns:am3d="http://schemas.microsoft.com/office/drawing/2017/model3d" xmlns:o="urn:schemas-microsoft-com:office:office" xmlns:oel="http://schemas.microsoft.com/office/2019/extlst" xmlns:r="http://schemas.openxmlformats.org/officeDocument/2006/relationships" xmlns:m="http://schemas.openxmlformats.org/officeDocument/2006/math" xmlns:v="urn:schemas-microsoft-com:vml" xmlns:wp14="http://schemas.microsoft.com/office/word/2010/wordprocessingDrawing" xmlns:wp="http://schemas.openxmlformats.org/drawingml/2006/wordprocessingDrawing" xmlns:w10="urn:schemas-microsoft-com:office:word" xmlns:w="http://schemas.openxmlformats.org/wordprocessingml/2006/main" xmlns:w14="http://schemas.microsoft.com/office/word/2010/wordml" xmlns:w15="http://schemas.microsoft.com/office/word/2012/wordml" xmlns:w16cex="http://schemas.microsoft.com/office/word/2018/wordml/cex" xmlns:w16cid="http://schemas.microsoft.com/office/word/2016/wordml/cid" xmlns:w16="http://schemas.microsoft.com/office/word/2018/wordml" xmlns:w16sdtdh="http://schemas.microsoft.com/office/word/2020/wordml/sdtdatahash" xmlns:w16se="http://schemas.microsoft.com/office/word/2015/wordml/symex" xmlns:wpg="http://schemas.microsoft.com/office/word/2010/wordprocessingGroup" xmlns:wpi="http://schemas.microsoft.com/office/word/2010/wordprocessingInk" xmlns:wne="http://schemas.microsoft.com/office/word/2006/wordml" xmlns:wps="http://schemas.microsoft.com/office/word/2010/wordprocessingShape" mc:Ignorable="w14 w15 w16se w16cid w16 w16cex w16sdtdh wp14">
-  <w16cid:commentId w16cid:paraId="6EEB2F17" w16cid:durableId="52B7251F"/>
-  <w16cid:commentId w16cid:paraId="4F7A742C" w16cid:durableId="288DD4CD"/>
-</w16cid:commentsIds>
-</file>
-
-<file path=word/people.xml><?xml version="1.0" encoding="utf-8"?>
-<w15:people xmlns:wpc="http://schemas.microsoft.com/office/word/2010/wordprocessingCanvas" xmlns:cx="http://schemas.microsoft.com/office/drawing/2014/chartex" xmlns:cx1="http://schemas.microsoft.com/office/drawing/2015/9/8/chartex" xmlns:cx2="http://schemas.microsoft.com/office/drawing/2015/10/21/chartex" xmlns:cx3="http://schemas.microsoft.com/office/drawing/2016/5/9/chartex" xmlns:cx4="http://schemas.microsoft.com/office/drawing/2016/5/10/chartex" xmlns:cx5="http://schemas.microsoft.com/office/drawing/2016/5/11/chartex" xmlns:cx6="http://schemas.microsoft.com/office/drawing/2016/5/12/chartex" xmlns:cx7="http://schemas.microsoft.com/office/drawing/2016/5/13/chartex" xmlns:cx8="http://schemas.microsoft.com/office/drawing/2016/5/14/chartex" xmlns:mc="http://schemas.openxmlformats.org/markup-compatibility/2006" xmlns:aink="http://schemas.microsoft.com/office/drawing/2016/ink" xmlns:am3d="http://schemas.microsoft.com/office/drawing/2017/model3d" xmlns:o="urn:schemas-microsoft-com:office:office" xmlns:oel="http://schemas.microsoft.com/office/2019/extlst" xmlns:r="http://schemas.openxmlformats.org/officeDocument/2006/relationships" xmlns:m="http://schemas.openxmlformats.org/officeDocument/2006/math" xmlns:v="urn:schemas-microsoft-com:vml" xmlns:wp14="http://schemas.microsoft.com/office/word/2010/wordprocessingDrawing" xmlns:wp="http://schemas.openxmlformats.org/drawingml/2006/wordprocessingDrawing" xmlns:w10="urn:schemas-microsoft-com:office:word" xmlns:w="http://schemas.openxmlformats.org/wordprocessingml/2006/main" xmlns:w14="http://schemas.microsoft.com/office/word/2010/wordml" xmlns:w15="http://schemas.microsoft.com/office/word/2012/wordml" xmlns:w16cex="http://schemas.microsoft.com/office/word/2018/wordml/cex" xmlns:w16cid="http://schemas.microsoft.com/office/word/2016/wordml/cid" xmlns:w16="http://schemas.microsoft.com/office/word/2018/wordml" xmlns:w16sdtdh="http://schemas.microsoft.com/office/word/2020/wordml/sdtdatahash" xmlns:w16se="http://schemas.microsoft.com/office/word/2015/wordml/symex" xmlns:wpg="http://schemas.microsoft.com/office/word/2010/wordprocessingGroup" xmlns:wpi="http://schemas.microsoft.com/office/word/2010/wordprocessingInk" xmlns:wne="http://schemas.microsoft.com/office/word/2006/wordml" xmlns:wps="http://schemas.microsoft.com/office/word/2010/wordprocessingShape" mc:Ignorable="w14 w15 w16se w16cid w16 w16cex w16sdtdh wp14">
-  <w15:person w15:author="Erica Ryan">
-    <w15:presenceInfo w15:providerId="AD" w15:userId="S::erica@ipso.info::06a2208c-00c0-446c-9d47-03cca5d42d55"/>
-  </w15:person>
-  <w15:person w15:author="Kyra Sadovi">
-    <w15:presenceInfo w15:providerId="AD" w15:userId="S-1-5-21-494564499-3874391898-67382419-64959"/>
-  </w15:person>
-</w15:people>
 </file>
 
 <file path=word/styles.xml><?xml version="1.0" encoding="utf-8"?>

</xml_diff>